<commit_message>
updated sprint 2 documentation
</commit_message>
<xml_diff>
--- a/docs/Sprint 2/DesignDoc_ChatRoom_V2.docx
+++ b/docs/Sprint 2/DesignDoc_ChatRoom_V2.docx
@@ -42,20 +42,30 @@
           <w:b/>
           <w:bCs/>
         </w:rPr>
-        <w:t>Spacetime DB</w:t>
-      </w:r>
-      <w:r>
-        <w:rPr>
-          <w:rFonts w:ascii="Calibri" w:hAnsi="Calibri" w:cs="Calibri"/>
-        </w:rPr>
-        <w:t xml:space="preserve"> and authentication is handled via </w:t>
-      </w:r>
+        <w:t xml:space="preserve">Spacetime </w:t>
+      </w:r>
+      <w:proofErr w:type="gramStart"/>
       <w:r>
         <w:rPr>
           <w:rFonts w:ascii="Calibri" w:hAnsi="Calibri" w:cs="Calibri"/>
           <w:b/>
           <w:bCs/>
         </w:rPr>
+        <w:t>DB</w:t>
+      </w:r>
+      <w:proofErr w:type="gramEnd"/>
+      <w:r>
+        <w:rPr>
+          <w:rFonts w:ascii="Calibri" w:hAnsi="Calibri" w:cs="Calibri"/>
+        </w:rPr>
+        <w:t xml:space="preserve"> and authentication is handled via </w:t>
+      </w:r>
+      <w:r>
+        <w:rPr>
+          <w:rFonts w:ascii="Calibri" w:hAnsi="Calibri" w:cs="Calibri"/>
+          <w:b/>
+          <w:bCs/>
+        </w:rPr>
         <w:t>Auth0 (OpenID)</w:t>
       </w:r>
       <w:r>
@@ -192,7 +202,21 @@
         <w:rPr>
           <w:rFonts w:ascii="Calibri" w:hAnsi="Calibri" w:cs="Calibri"/>
         </w:rPr>
-        <w:t xml:space="preserve"> (Required by SpacetimeDB)</w:t>
+        <w:t xml:space="preserve"> (Required by </w:t>
+      </w:r>
+      <w:proofErr w:type="spellStart"/>
+      <w:r>
+        <w:rPr>
+          <w:rFonts w:ascii="Calibri" w:hAnsi="Calibri" w:cs="Calibri"/>
+        </w:rPr>
+        <w:t>SpacetimeDB</w:t>
+      </w:r>
+      <w:proofErr w:type="spellEnd"/>
+      <w:r>
+        <w:rPr>
+          <w:rFonts w:ascii="Calibri" w:hAnsi="Calibri" w:cs="Calibri"/>
+        </w:rPr>
+        <w:t>)</w:t>
       </w:r>
     </w:p>
     <w:p>
@@ -296,7 +320,21 @@
         <w:rPr>
           <w:rFonts w:ascii="Calibri" w:hAnsi="Calibri" w:cs="Calibri"/>
         </w:rPr>
-        <w:t>Token is used to identify the user in SpacetimeDB.</w:t>
+        <w:t xml:space="preserve">Token is used to identify the user in </w:t>
+      </w:r>
+      <w:proofErr w:type="spellStart"/>
+      <w:r>
+        <w:rPr>
+          <w:rFonts w:ascii="Calibri" w:hAnsi="Calibri" w:cs="Calibri"/>
+        </w:rPr>
+        <w:t>SpacetimeDB</w:t>
+      </w:r>
+      <w:proofErr w:type="spellEnd"/>
+      <w:r>
+        <w:rPr>
+          <w:rFonts w:ascii="Calibri" w:hAnsi="Calibri" w:cs="Calibri"/>
+        </w:rPr>
+        <w:t>.</w:t>
       </w:r>
     </w:p>
     <w:p>
@@ -326,8 +364,18 @@
         </w:numPr>
       </w:pPr>
       <w:r>
-        <w:t>Identity Identity;</w:t>
-      </w:r>
+        <w:t xml:space="preserve">Identity </w:t>
+      </w:r>
+      <w:proofErr w:type="spellStart"/>
+      <w:proofErr w:type="gramStart"/>
+      <w:r>
+        <w:t>Identity</w:t>
+      </w:r>
+      <w:proofErr w:type="spellEnd"/>
+      <w:r>
+        <w:t>;</w:t>
+      </w:r>
+      <w:proofErr w:type="gramEnd"/>
     </w:p>
     <w:p>
       <w:pPr>
@@ -338,8 +386,13 @@
         </w:numPr>
       </w:pPr>
       <w:r>
-        <w:t>Bool Online;</w:t>
-      </w:r>
+        <w:t xml:space="preserve">Bool </w:t>
+      </w:r>
+      <w:proofErr w:type="gramStart"/>
+      <w:r>
+        <w:t>Online;</w:t>
+      </w:r>
+      <w:proofErr w:type="gramEnd"/>
     </w:p>
     <w:p>
       <w:pPr>
@@ -349,9 +402,105 @@
           <w:numId w:val="20"/>
         </w:numPr>
       </w:pPr>
-      <w:r>
-        <w:t>UserSettings Settings;</w:t>
-      </w:r>
+      <w:proofErr w:type="spellStart"/>
+      <w:r>
+        <w:t>UserSettings</w:t>
+      </w:r>
+      <w:proofErr w:type="spellEnd"/>
+      <w:r>
+        <w:t xml:space="preserve"> </w:t>
+      </w:r>
+      <w:proofErr w:type="gramStart"/>
+      <w:r>
+        <w:t>Settings;</w:t>
+      </w:r>
+      <w:proofErr w:type="gramEnd"/>
+    </w:p>
+    <w:p>
+      <w:pPr>
+        <w:pStyle w:val="Heading3"/>
+      </w:pPr>
+      <w:r>
+        <w:t>UserSettings (Struct for User table)</w:t>
+      </w:r>
+    </w:p>
+    <w:p>
+      <w:pPr>
+        <w:pStyle w:val="Lijstalinea"/>
+        <w:numPr>
+          <w:ilvl w:val="0"/>
+          <w:numId w:val="20"/>
+        </w:numPr>
+      </w:pPr>
+      <w:r>
+        <w:t xml:space="preserve">String </w:t>
+      </w:r>
+      <w:proofErr w:type="gramStart"/>
+      <w:r>
+        <w:t>Name;</w:t>
+      </w:r>
+      <w:proofErr w:type="gramEnd"/>
+    </w:p>
+    <w:p>
+      <w:pPr>
+        <w:pStyle w:val="Lijstalinea"/>
+        <w:numPr>
+          <w:ilvl w:val="0"/>
+          <w:numId w:val="20"/>
+        </w:numPr>
+      </w:pPr>
+      <w:r>
+        <w:t xml:space="preserve">String </w:t>
+      </w:r>
+      <w:proofErr w:type="gramStart"/>
+      <w:r>
+        <w:t>Color;</w:t>
+      </w:r>
+      <w:proofErr w:type="gramEnd"/>
+    </w:p>
+    <w:p>
+      <w:pPr>
+        <w:pStyle w:val="Lijstalinea"/>
+        <w:numPr>
+          <w:ilvl w:val="0"/>
+          <w:numId w:val="20"/>
+        </w:numPr>
+      </w:pPr>
+      <w:r>
+        <w:t xml:space="preserve">Int </w:t>
+      </w:r>
+      <w:proofErr w:type="spellStart"/>
+      <w:proofErr w:type="gramStart"/>
+      <w:r>
+        <w:t>ConnectSoundID</w:t>
+      </w:r>
+      <w:proofErr w:type="spellEnd"/>
+      <w:r>
+        <w:t>;</w:t>
+      </w:r>
+      <w:proofErr w:type="gramEnd"/>
+    </w:p>
+    <w:p>
+      <w:pPr>
+        <w:pStyle w:val="Lijstalinea"/>
+        <w:numPr>
+          <w:ilvl w:val="0"/>
+          <w:numId w:val="20"/>
+        </w:numPr>
+      </w:pPr>
+      <w:r>
+        <w:t xml:space="preserve">Int </w:t>
+      </w:r>
+      <w:proofErr w:type="spellStart"/>
+      <w:proofErr w:type="gramStart"/>
+      <w:r>
+        <w:t>DisconnectSoundID</w:t>
+      </w:r>
+      <w:proofErr w:type="spellEnd"/>
+      <w:r>
+        <w:t>;</w:t>
+      </w:r>
+      <w:proofErr w:type="gramEnd"/>
     </w:p>
     <w:p>
       <w:pPr>
@@ -370,8 +519,13 @@
         </w:numPr>
       </w:pPr>
       <w:r>
-        <w:t>Identity Sender;</w:t>
-      </w:r>
+        <w:t xml:space="preserve">Identity </w:t>
+      </w:r>
+      <w:proofErr w:type="gramStart"/>
+      <w:r>
+        <w:t>Sender;</w:t>
+      </w:r>
+      <w:proofErr w:type="gramEnd"/>
     </w:p>
     <w:p>
       <w:pPr>
@@ -382,8 +536,13 @@
         </w:numPr>
       </w:pPr>
       <w:r>
-        <w:t>Timestamp Sent;</w:t>
-      </w:r>
+        <w:t xml:space="preserve">Timestamp </w:t>
+      </w:r>
+      <w:proofErr w:type="gramStart"/>
+      <w:r>
+        <w:t>Sent;</w:t>
+      </w:r>
+      <w:proofErr w:type="gramEnd"/>
     </w:p>
     <w:p>
       <w:pPr>
@@ -394,8 +553,13 @@
         </w:numPr>
       </w:pPr>
       <w:r>
-        <w:t>String ChannelID;</w:t>
-      </w:r>
+        <w:t xml:space="preserve">String </w:t>
+      </w:r>
+      <w:proofErr w:type="gramStart"/>
+      <w:r>
+        <w:t>ChannelID;</w:t>
+      </w:r>
+      <w:proofErr w:type="gramEnd"/>
     </w:p>
     <w:p>
       <w:pPr>
@@ -406,15 +570,23 @@
         </w:numPr>
       </w:pPr>
       <w:r>
-        <w:t>String Text;</w:t>
-      </w:r>
+        <w:t xml:space="preserve">String </w:t>
+      </w:r>
+      <w:proofErr w:type="gramStart"/>
+      <w:r>
+        <w:t>Text;</w:t>
+      </w:r>
+      <w:proofErr w:type="gramEnd"/>
     </w:p>
     <w:p>
       <w:pPr>
         <w:pStyle w:val="Heading3"/>
       </w:pPr>
       <w:r>
-        <w:t>UserSettings</w:t>
+        <w:t>Client</w:t>
+      </w:r>
+      <w:r>
+        <w:t>Rules</w:t>
       </w:r>
     </w:p>
     <w:p>
@@ -422,43 +594,24 @@
         <w:pStyle w:val="Lijstalinea"/>
         <w:numPr>
           <w:ilvl w:val="0"/>
-          <w:numId w:val="21"/>
-        </w:numPr>
-      </w:pPr>
-      <w:r>
-        <w:t>String Name;</w:t>
-      </w:r>
+          <w:numId w:val="23"/>
+        </w:numPr>
+      </w:pPr>
+      <w:r>
+        <w:t xml:space="preserve">Int </w:t>
+      </w:r>
+      <w:proofErr w:type="spellStart"/>
+      <w:r>
+        <w:t>CurrentClientVersion</w:t>
+      </w:r>
+      <w:proofErr w:type="spellEnd"/>
     </w:p>
     <w:p>
       <w:pPr>
         <w:pStyle w:val="Lijstalinea"/>
         <w:numPr>
           <w:ilvl w:val="0"/>
-          <w:numId w:val="21"/>
-        </w:numPr>
-      </w:pPr>
-      <w:r>
-        <w:t>String Color;</w:t>
-      </w:r>
-    </w:p>
-    <w:p>
-      <w:pPr>
-        <w:pStyle w:val="Lijstalinea"/>
-        <w:numPr>
-          <w:ilvl w:val="0"/>
-          <w:numId w:val="21"/>
-        </w:numPr>
-      </w:pPr>
-      <w:r>
-        <w:t>Int ConnectSoundID;</w:t>
-      </w:r>
-    </w:p>
-    <w:p>
-      <w:pPr>
-        <w:pStyle w:val="Lijstalinea"/>
-        <w:numPr>
-          <w:ilvl w:val="0"/>
-          <w:numId w:val="21"/>
+          <w:numId w:val="23"/>
         </w:numPr>
         <w:rPr>
           <w:rStyle w:val="VerbatimChar"/>
@@ -471,19 +624,14 @@
         </w:rPr>
       </w:pPr>
       <w:r>
-        <w:t>Int DisconnectSoundID;</w:t>
+        <w:t xml:space="preserve">Bool </w:t>
+      </w:r>
+      <w:proofErr w:type="spellStart"/>
+      <w:r>
+        <w:t>IsClientAllowedToConnect</w:t>
       </w:r>
       <w:bookmarkStart w:id="5" w:name="usersettings"/>
-      <w:r>
-        <w:rPr>
-          <w:rStyle w:val="VerbatimChar"/>
-          <w:rFonts w:ascii="Calibri" w:hAnsi="Calibri" w:cs="Calibri"/>
-          <w:b w:val="0"/>
-          <w:bCs w:val="0"/>
-          <w:color w:val="auto"/>
-        </w:rPr>
-        <w:br w:type="page"/>
-      </w:r>
+      <w:proofErr w:type="spellEnd"/>
     </w:p>
     <w:p>
       <w:pPr>
@@ -606,39 +754,81 @@
         <w:rPr>
           <w:rFonts w:ascii="Calibri" w:hAnsi="Calibri" w:cs="Calibri"/>
         </w:rPr>
-        <w:t>DMs</w:t>
-      </w:r>
-      <w:r>
-        <w:rPr>
-          <w:rFonts w:ascii="Calibri" w:hAnsi="Calibri" w:cs="Calibri"/>
-        </w:rPr>
-        <w:t>?</w:t>
-      </w:r>
+        <w:t>Messages displayed in chronological order with sender info.</w:t>
+      </w:r>
+    </w:p>
+    <w:p>
+      <w:pPr>
+        <w:pStyle w:val="Compact"/>
+        <w:numPr>
+          <w:ilvl w:val="1"/>
+          <w:numId w:val="7"/>
+        </w:numPr>
+        <w:rPr>
+          <w:rFonts w:ascii="Calibri" w:hAnsi="Calibri" w:cs="Calibri"/>
+        </w:rPr>
+      </w:pPr>
+      <w:r>
+        <w:rPr>
+          <w:rFonts w:ascii="Calibri" w:hAnsi="Calibri" w:cs="Calibri"/>
+        </w:rPr>
+        <w:t>Don’t load too many messages to avoid lag</w:t>
+      </w:r>
+    </w:p>
+    <w:p>
+      <w:pPr>
+        <w:pStyle w:val="Compact"/>
+        <w:numPr>
+          <w:ilvl w:val="0"/>
+          <w:numId w:val="5"/>
+        </w:numPr>
+        <w:rPr>
+          <w:rFonts w:ascii="Calibri" w:hAnsi="Calibri" w:cs="Calibri"/>
+        </w:rPr>
+      </w:pPr>
       <w:r>
         <w:rPr>
           <w:rFonts w:ascii="Calibri" w:hAnsi="Calibri" w:cs="Calibri"/>
           <w:b/>
           <w:bCs/>
         </w:rPr>
-        <w:t xml:space="preserve"> </w:t>
-      </w:r>
-      <w:r>
-        <w:rPr>
-          <w:rFonts w:ascii="Calibri" w:hAnsi="Calibri" w:cs="Calibri"/>
-        </w:rPr>
-        <w:t>(TBD</w:t>
-      </w:r>
-      <w:r>
-        <w:rPr>
-          <w:rFonts w:ascii="Calibri" w:hAnsi="Calibri" w:cs="Calibri"/>
-        </w:rPr>
-        <w:t>, data is there, but no plan to implement yet</w:t>
-      </w:r>
-      <w:r>
-        <w:rPr>
-          <w:rFonts w:ascii="Calibri" w:hAnsi="Calibri" w:cs="Calibri"/>
-        </w:rPr>
-        <w:t>)</w:t>
+        <w:t>Messaging</w:t>
+      </w:r>
+    </w:p>
+    <w:p>
+      <w:pPr>
+        <w:pStyle w:val="Compact"/>
+        <w:numPr>
+          <w:ilvl w:val="1"/>
+          <w:numId w:val="8"/>
+        </w:numPr>
+        <w:rPr>
+          <w:rFonts w:ascii="Calibri" w:hAnsi="Calibri" w:cs="Calibri"/>
+        </w:rPr>
+      </w:pPr>
+      <w:r>
+        <w:rPr>
+          <w:rFonts w:ascii="Calibri" w:hAnsi="Calibri" w:cs="Calibri"/>
+        </w:rPr>
+        <w:t>Input field at bottom.</w:t>
+      </w:r>
+    </w:p>
+    <w:p>
+      <w:pPr>
+        <w:pStyle w:val="Compact"/>
+        <w:numPr>
+          <w:ilvl w:val="1"/>
+          <w:numId w:val="8"/>
+        </w:numPr>
+        <w:rPr>
+          <w:rFonts w:ascii="Calibri" w:hAnsi="Calibri" w:cs="Calibri"/>
+        </w:rPr>
+      </w:pPr>
+      <w:r>
+        <w:rPr>
+          <w:rFonts w:ascii="Calibri" w:hAnsi="Calibri" w:cs="Calibri"/>
+        </w:rPr>
+        <w:t>Send messages</w:t>
       </w:r>
       <w:r>
         <w:rPr>
@@ -652,17 +842,67 @@
         <w:pStyle w:val="Compact"/>
         <w:numPr>
           <w:ilvl w:val="1"/>
-          <w:numId w:val="7"/>
-        </w:numPr>
-        <w:rPr>
-          <w:rFonts w:ascii="Calibri" w:hAnsi="Calibri" w:cs="Calibri"/>
-        </w:rPr>
-      </w:pPr>
-      <w:r>
-        <w:rPr>
-          <w:rFonts w:ascii="Calibri" w:hAnsi="Calibri" w:cs="Calibri"/>
-        </w:rPr>
-        <w:t>Messages displayed in chronological order with sender info.</w:t>
+          <w:numId w:val="8"/>
+        </w:numPr>
+        <w:rPr>
+          <w:rFonts w:ascii="Calibri" w:hAnsi="Calibri" w:cs="Calibri"/>
+        </w:rPr>
+      </w:pPr>
+      <w:r>
+        <w:rPr>
+          <w:rFonts w:ascii="Calibri" w:hAnsi="Calibri" w:cs="Calibri"/>
+        </w:rPr>
+        <w:t>Prevent empty messages.</w:t>
+      </w:r>
+    </w:p>
+    <w:p>
+      <w:pPr>
+        <w:pStyle w:val="Compact"/>
+        <w:numPr>
+          <w:ilvl w:val="1"/>
+          <w:numId w:val="8"/>
+        </w:numPr>
+        <w:rPr>
+          <w:rFonts w:ascii="Calibri" w:hAnsi="Calibri" w:cs="Calibri"/>
+        </w:rPr>
+      </w:pPr>
+      <w:r>
+        <w:rPr>
+          <w:rFonts w:ascii="Calibri" w:hAnsi="Calibri" w:cs="Calibri"/>
+        </w:rPr>
+        <w:t>Input field automatically refocuses when message sent</w:t>
+      </w:r>
+    </w:p>
+    <w:p>
+      <w:pPr>
+        <w:pStyle w:val="Compact"/>
+        <w:numPr>
+          <w:ilvl w:val="1"/>
+          <w:numId w:val="8"/>
+        </w:numPr>
+        <w:rPr>
+          <w:rFonts w:ascii="Calibri" w:hAnsi="Calibri" w:cs="Calibri"/>
+        </w:rPr>
+      </w:pPr>
+      <w:r>
+        <w:rPr>
+          <w:rFonts w:ascii="Calibri" w:hAnsi="Calibri" w:cs="Calibri"/>
+        </w:rPr>
+        <w:t xml:space="preserve">Edit </w:t>
+      </w:r>
+      <w:proofErr w:type="gramStart"/>
+      <w:r>
+        <w:rPr>
+          <w:rFonts w:ascii="Calibri" w:hAnsi="Calibri" w:cs="Calibri"/>
+        </w:rPr>
+        <w:t>you</w:t>
+      </w:r>
+      <w:proofErr w:type="gramEnd"/>
+      <w:r>
+        <w:rPr>
+          <w:rFonts w:ascii="Calibri" w:hAnsi="Calibri" w:cs="Calibri"/>
+        </w:rPr>
+        <w:t xml:space="preserve"> own messages.</w:t>
       </w:r>
     </w:p>
     <w:p>
@@ -682,7 +922,7 @@
           <w:b/>
           <w:bCs/>
         </w:rPr>
-        <w:t>Messaging</w:t>
+        <w:t>User Settings</w:t>
       </w:r>
     </w:p>
     <w:p>
@@ -690,17 +930,23 @@
         <w:pStyle w:val="Compact"/>
         <w:numPr>
           <w:ilvl w:val="1"/>
-          <w:numId w:val="8"/>
-        </w:numPr>
-        <w:rPr>
-          <w:rFonts w:ascii="Calibri" w:hAnsi="Calibri" w:cs="Calibri"/>
-        </w:rPr>
-      </w:pPr>
-      <w:r>
-        <w:rPr>
-          <w:rFonts w:ascii="Calibri" w:hAnsi="Calibri" w:cs="Calibri"/>
-        </w:rPr>
-        <w:t>Input field at bottom.</w:t>
+          <w:numId w:val="26"/>
+        </w:numPr>
+        <w:rPr>
+          <w:rFonts w:ascii="Calibri" w:hAnsi="Calibri" w:cs="Calibri"/>
+        </w:rPr>
+      </w:pPr>
+      <w:r>
+        <w:rPr>
+          <w:rFonts w:ascii="Calibri" w:hAnsi="Calibri" w:cs="Calibri"/>
+        </w:rPr>
+        <w:t xml:space="preserve">Update </w:t>
+      </w:r>
+      <w:r>
+        <w:rPr>
+          <w:rFonts w:ascii="Calibri" w:hAnsi="Calibri" w:cs="Calibri"/>
+        </w:rPr>
+        <w:t>user Settings.</w:t>
       </w:r>
     </w:p>
     <w:p>
@@ -708,23 +954,17 @@
         <w:pStyle w:val="Compact"/>
         <w:numPr>
           <w:ilvl w:val="1"/>
-          <w:numId w:val="8"/>
-        </w:numPr>
-        <w:rPr>
-          <w:rFonts w:ascii="Calibri" w:hAnsi="Calibri" w:cs="Calibri"/>
-        </w:rPr>
-      </w:pPr>
-      <w:r>
-        <w:rPr>
-          <w:rFonts w:ascii="Calibri" w:hAnsi="Calibri" w:cs="Calibri"/>
-        </w:rPr>
-        <w:t>Send messages</w:t>
-      </w:r>
-      <w:r>
-        <w:rPr>
-          <w:rFonts w:ascii="Calibri" w:hAnsi="Calibri" w:cs="Calibri"/>
-        </w:rPr>
-        <w:t>.</w:t>
+          <w:numId w:val="26"/>
+        </w:numPr>
+        <w:rPr>
+          <w:rFonts w:ascii="Calibri" w:hAnsi="Calibri" w:cs="Calibri"/>
+        </w:rPr>
+      </w:pPr>
+      <w:r>
+        <w:rPr>
+          <w:rFonts w:ascii="Calibri" w:hAnsi="Calibri" w:cs="Calibri"/>
+        </w:rPr>
+        <w:t>Customizable name, color, connect/disconnect sounds.</w:t>
       </w:r>
     </w:p>
     <w:p>
@@ -732,17 +972,17 @@
         <w:pStyle w:val="Compact"/>
         <w:numPr>
           <w:ilvl w:val="1"/>
-          <w:numId w:val="8"/>
-        </w:numPr>
-        <w:rPr>
-          <w:rFonts w:ascii="Calibri" w:hAnsi="Calibri" w:cs="Calibri"/>
-        </w:rPr>
-      </w:pPr>
-      <w:r>
-        <w:rPr>
-          <w:rFonts w:ascii="Calibri" w:hAnsi="Calibri" w:cs="Calibri"/>
-        </w:rPr>
-        <w:t>Prevent empty messages.</w:t>
+          <w:numId w:val="26"/>
+        </w:numPr>
+        <w:rPr>
+          <w:rFonts w:ascii="Calibri" w:hAnsi="Calibri" w:cs="Calibri"/>
+        </w:rPr>
+      </w:pPr>
+      <w:r>
+        <w:rPr>
+          <w:rFonts w:ascii="Calibri" w:hAnsi="Calibri" w:cs="Calibri"/>
+        </w:rPr>
+        <w:t>Unique usernames required for easier identification for users</w:t>
       </w:r>
     </w:p>
     <w:p>
@@ -754,15 +994,17 @@
         </w:numPr>
         <w:rPr>
           <w:rFonts w:ascii="Calibri" w:hAnsi="Calibri" w:cs="Calibri"/>
-        </w:rPr>
-      </w:pPr>
-      <w:r>
-        <w:rPr>
-          <w:rFonts w:ascii="Calibri" w:hAnsi="Calibri" w:cs="Calibri"/>
           <w:b/>
           <w:bCs/>
         </w:rPr>
-        <w:t>User Settings</w:t>
+      </w:pPr>
+      <w:r>
+        <w:rPr>
+          <w:rFonts w:ascii="Calibri" w:hAnsi="Calibri" w:cs="Calibri"/>
+          <w:b/>
+          <w:bCs/>
+        </w:rPr>
+        <w:t>Client versions</w:t>
       </w:r>
     </w:p>
     <w:p>
@@ -770,29 +1012,17 @@
         <w:pStyle w:val="Compact"/>
         <w:numPr>
           <w:ilvl w:val="1"/>
-          <w:numId w:val="9"/>
-        </w:numPr>
-        <w:rPr>
-          <w:rFonts w:ascii="Calibri" w:hAnsi="Calibri" w:cs="Calibri"/>
-        </w:rPr>
-      </w:pPr>
-      <w:r>
-        <w:rPr>
-          <w:rFonts w:ascii="Calibri" w:hAnsi="Calibri" w:cs="Calibri"/>
-        </w:rPr>
-        <w:t xml:space="preserve">Update </w:t>
-      </w:r>
-      <w:r>
-        <w:rPr>
-          <w:rFonts w:ascii="Calibri" w:hAnsi="Calibri" w:cs="Calibri"/>
-        </w:rPr>
-        <w:t xml:space="preserve">user </w:t>
-      </w:r>
-      <w:r>
-        <w:rPr>
-          <w:rFonts w:ascii="Calibri" w:hAnsi="Calibri" w:cs="Calibri"/>
-        </w:rPr>
-        <w:t>Settings.</w:t>
+          <w:numId w:val="5"/>
+        </w:numPr>
+        <w:rPr>
+          <w:rFonts w:ascii="Calibri" w:hAnsi="Calibri" w:cs="Calibri"/>
+        </w:rPr>
+      </w:pPr>
+      <w:r>
+        <w:rPr>
+          <w:rFonts w:ascii="Calibri" w:hAnsi="Calibri" w:cs="Calibri"/>
+        </w:rPr>
+        <w:t>Track client version</w:t>
       </w:r>
     </w:p>
     <w:p>
@@ -800,17 +1030,17 @@
         <w:pStyle w:val="Compact"/>
         <w:numPr>
           <w:ilvl w:val="1"/>
-          <w:numId w:val="9"/>
-        </w:numPr>
-        <w:rPr>
-          <w:rFonts w:ascii="Calibri" w:hAnsi="Calibri" w:cs="Calibri"/>
-        </w:rPr>
-      </w:pPr>
-      <w:r>
-        <w:rPr>
-          <w:rFonts w:ascii="Calibri" w:hAnsi="Calibri" w:cs="Calibri"/>
-        </w:rPr>
-        <w:t>Customizable name, color, connect/disconnect sounds.</w:t>
+          <w:numId w:val="5"/>
+        </w:numPr>
+        <w:rPr>
+          <w:rFonts w:ascii="Calibri" w:hAnsi="Calibri" w:cs="Calibri"/>
+        </w:rPr>
+      </w:pPr>
+      <w:r>
+        <w:rPr>
+          <w:rFonts w:ascii="Calibri" w:hAnsi="Calibri" w:cs="Calibri"/>
+        </w:rPr>
+        <w:t>request user to update client</w:t>
       </w:r>
     </w:p>
     <w:p>
@@ -939,24 +1169,6 @@
     </w:p>
     <w:p>
       <w:pPr>
-        <w:pStyle w:val="Compact"/>
-        <w:numPr>
-          <w:ilvl w:val="1"/>
-          <w:numId w:val="10"/>
-        </w:numPr>
-        <w:rPr>
-          <w:rFonts w:ascii="Calibri" w:hAnsi="Calibri" w:cs="Calibri"/>
-        </w:rPr>
-      </w:pPr>
-      <w:r>
-        <w:rPr>
-          <w:rFonts w:ascii="Calibri" w:hAnsi="Calibri" w:cs="Calibri"/>
-        </w:rPr>
-        <w:t>DM list (TBD)</w:t>
-      </w:r>
-    </w:p>
-    <w:p>
-      <w:pPr>
         <w:pStyle w:val="Kop2"/>
         <w:rPr>
           <w:rFonts w:ascii="Calibri" w:hAnsi="Calibri" w:cs="Calibri"/>
@@ -982,13 +1194,25 @@
           <w:rFonts w:ascii="Calibri" w:hAnsi="Calibri" w:cs="Calibri"/>
         </w:rPr>
       </w:pPr>
+      <w:proofErr w:type="spellStart"/>
+      <w:proofErr w:type="gramStart"/>
       <w:r>
         <w:rPr>
           <w:rFonts w:ascii="Calibri" w:hAnsi="Calibri" w:cs="Calibri"/>
           <w:b/>
           <w:bCs/>
         </w:rPr>
-        <w:t>ChatManager:</w:t>
+        <w:t>ChatManager</w:t>
+      </w:r>
+      <w:proofErr w:type="spellEnd"/>
+      <w:proofErr w:type="gramEnd"/>
+      <w:r>
+        <w:rPr>
+          <w:rFonts w:ascii="Calibri" w:hAnsi="Calibri" w:cs="Calibri"/>
+          <w:b/>
+          <w:bCs/>
+        </w:rPr>
+        <w:t>:</w:t>
       </w:r>
       <w:r>
         <w:rPr>
@@ -1008,6 +1232,7 @@
           <w:rFonts w:ascii="Calibri" w:hAnsi="Calibri" w:cs="Calibri"/>
         </w:rPr>
       </w:pPr>
+      <w:proofErr w:type="spellStart"/>
       <w:r>
         <w:rPr>
           <w:rFonts w:ascii="Calibri" w:hAnsi="Calibri" w:cs="Calibri"/>
@@ -1030,7 +1255,16 @@
           <w:b/>
           <w:bCs/>
         </w:rPr>
-        <w:t>Manager:</w:t>
+        <w:t>Manager</w:t>
+      </w:r>
+      <w:proofErr w:type="spellEnd"/>
+      <w:r>
+        <w:rPr>
+          <w:rFonts w:ascii="Calibri" w:hAnsi="Calibri" w:cs="Calibri"/>
+          <w:b/>
+          <w:bCs/>
+        </w:rPr>
+        <w:t>:</w:t>
       </w:r>
       <w:r>
         <w:rPr>
@@ -1050,6 +1284,7 @@
           <w:rFonts w:ascii="Calibri" w:hAnsi="Calibri" w:cs="Calibri"/>
         </w:rPr>
       </w:pPr>
+      <w:proofErr w:type="spellStart"/>
       <w:r>
         <w:rPr>
           <w:rFonts w:ascii="Calibri" w:hAnsi="Calibri" w:cs="Calibri"/>
@@ -1058,6 +1293,7 @@
         </w:rPr>
         <w:t>AudioManager</w:t>
       </w:r>
+      <w:proofErr w:type="spellEnd"/>
       <w:r>
         <w:rPr>
           <w:rFonts w:ascii="Calibri" w:hAnsi="Calibri" w:cs="Calibri"/>
@@ -1072,6 +1308,7 @@
         </w:rPr>
         <w:t xml:space="preserve"> Plays connect/disconnect sounds based on </w:t>
       </w:r>
+      <w:proofErr w:type="spellStart"/>
       <w:r>
         <w:rPr>
           <w:rStyle w:val="VerbatimChar"/>
@@ -1088,6 +1325,7 @@
         </w:rPr>
         <w:t>tings</w:t>
       </w:r>
+      <w:proofErr w:type="spellEnd"/>
       <w:r>
         <w:rPr>
           <w:rFonts w:ascii="Calibri" w:hAnsi="Calibri" w:cs="Calibri"/>
@@ -1106,13 +1344,23 @@
           <w:rFonts w:ascii="Calibri" w:hAnsi="Calibri" w:cs="Calibri"/>
         </w:rPr>
       </w:pPr>
+      <w:proofErr w:type="spellStart"/>
       <w:r>
         <w:rPr>
           <w:rFonts w:ascii="Calibri" w:hAnsi="Calibri" w:cs="Calibri"/>
           <w:b/>
           <w:bCs/>
         </w:rPr>
-        <w:t>NetworkManager:</w:t>
+        <w:t>NetworkManager</w:t>
+      </w:r>
+      <w:proofErr w:type="spellEnd"/>
+      <w:r>
+        <w:rPr>
+          <w:rFonts w:ascii="Calibri" w:hAnsi="Calibri" w:cs="Calibri"/>
+          <w:b/>
+          <w:bCs/>
+        </w:rPr>
+        <w:t>:</w:t>
       </w:r>
       <w:r>
         <w:rPr>
@@ -1132,13 +1380,25 @@
           <w:rFonts w:ascii="Calibri" w:hAnsi="Calibri" w:cs="Calibri"/>
         </w:rPr>
       </w:pPr>
+      <w:proofErr w:type="spellStart"/>
+      <w:proofErr w:type="gramStart"/>
       <w:r>
         <w:rPr>
           <w:rFonts w:ascii="Calibri" w:hAnsi="Calibri" w:cs="Calibri"/>
           <w:b/>
           <w:bCs/>
         </w:rPr>
-        <w:t>InputManager:</w:t>
+        <w:t>InputManager</w:t>
+      </w:r>
+      <w:proofErr w:type="spellEnd"/>
+      <w:proofErr w:type="gramEnd"/>
+      <w:r>
+        <w:rPr>
+          <w:rFonts w:ascii="Calibri" w:hAnsi="Calibri" w:cs="Calibri"/>
+          <w:b/>
+          <w:bCs/>
+        </w:rPr>
+        <w:t>:</w:t>
       </w:r>
       <w:r>
         <w:rPr>
@@ -1158,13 +1418,23 @@
           <w:rFonts w:ascii="Calibri" w:hAnsi="Calibri" w:cs="Calibri"/>
         </w:rPr>
       </w:pPr>
+      <w:proofErr w:type="spellStart"/>
       <w:r>
         <w:rPr>
           <w:rFonts w:ascii="Calibri" w:hAnsi="Calibri" w:cs="Calibri"/>
           <w:b/>
           <w:bCs/>
         </w:rPr>
-        <w:t>MessageHandler:</w:t>
+        <w:t>MessageHandler</w:t>
+      </w:r>
+      <w:proofErr w:type="spellEnd"/>
+      <w:r>
+        <w:rPr>
+          <w:rFonts w:ascii="Calibri" w:hAnsi="Calibri" w:cs="Calibri"/>
+          <w:b/>
+          <w:bCs/>
+        </w:rPr>
+        <w:t>:</w:t>
       </w:r>
       <w:r>
         <w:rPr>
@@ -1184,13 +1454,23 @@
           <w:rFonts w:ascii="Calibri" w:hAnsi="Calibri" w:cs="Calibri"/>
         </w:rPr>
       </w:pPr>
+      <w:proofErr w:type="spellStart"/>
       <w:r>
         <w:rPr>
           <w:rFonts w:ascii="Calibri" w:hAnsi="Calibri" w:cs="Calibri"/>
           <w:b/>
           <w:bCs/>
         </w:rPr>
-        <w:t>UserSettingsMenu:</w:t>
+        <w:t>UserSettingsMenu</w:t>
+      </w:r>
+      <w:proofErr w:type="spellEnd"/>
+      <w:r>
+        <w:rPr>
+          <w:rFonts w:ascii="Calibri" w:hAnsi="Calibri" w:cs="Calibri"/>
+          <w:b/>
+          <w:bCs/>
+        </w:rPr>
+        <w:t>:</w:t>
       </w:r>
       <w:r>
         <w:rPr>
@@ -1203,6 +1483,19 @@
           <w:rFonts w:ascii="Calibri" w:hAnsi="Calibri" w:cs="Calibri"/>
         </w:rPr>
         <w:t>the menu where you will be able to change user settings, which will be enqueued with the input manager.</w:t>
+      </w:r>
+    </w:p>
+    <w:p>
+      <w:pPr>
+        <w:rPr>
+          <w:rFonts w:ascii="Calibri" w:hAnsi="Calibri" w:cs="Calibri"/>
+        </w:rPr>
+      </w:pPr>
+      <w:r>
+        <w:rPr>
+          <w:rFonts w:ascii="Calibri" w:hAnsi="Calibri" w:cs="Calibri"/>
+        </w:rPr>
+        <w:br w:type="page"/>
       </w:r>
     </w:p>
     <w:p>
@@ -1218,6 +1511,7 @@
         <w:rPr>
           <w:rFonts w:ascii="Calibri" w:hAnsi="Calibri" w:cs="Calibri"/>
         </w:rPr>
+        <w:lastRenderedPageBreak/>
         <w:t>8. Data Flow</w:t>
       </w:r>
     </w:p>
@@ -1242,19 +1536,19 @@
         </w:numPr>
       </w:pPr>
       <w:r>
-        <w:t xml:space="preserve">Online status set → DB updates </w:t>
-      </w:r>
-      <w:r>
-        <w:rPr>
-          <w:rStyle w:val="VerbatimChar"/>
-          <w:rFonts w:ascii="Calibri" w:hAnsi="Calibri" w:cs="Calibri"/>
-          <w:color w:val="auto"/>
-        </w:rPr>
-        <w:t>User.Online</w:t>
-      </w:r>
-      <w:r>
-        <w:t>.</w:t>
-      </w:r>
+        <w:t>Check if client is allowed to connect</w:t>
+      </w:r>
+      <w:r>
+        <w:t xml:space="preserve"> or updates required</w:t>
+      </w:r>
+      <w:r>
+        <w:t xml:space="preserve"> -&gt; table </w:t>
+      </w:r>
+      <w:proofErr w:type="spellStart"/>
+      <w:r>
+        <w:t>ClientRules</w:t>
+      </w:r>
+      <w:proofErr w:type="spellEnd"/>
     </w:p>
     <w:p>
       <w:pPr>
@@ -1265,29 +1559,20 @@
         </w:numPr>
       </w:pPr>
       <w:r>
-        <w:t xml:space="preserve">User sends message → </w:t>
-      </w:r>
+        <w:t xml:space="preserve">Online status set → DB updates </w:t>
+      </w:r>
+      <w:proofErr w:type="spellStart"/>
       <w:r>
         <w:rPr>
           <w:rStyle w:val="VerbatimChar"/>
           <w:rFonts w:ascii="Calibri" w:hAnsi="Calibri" w:cs="Calibri"/>
           <w:color w:val="auto"/>
         </w:rPr>
-        <w:t>SendMessage</w:t>
-      </w:r>
-      <w:r>
-        <w:t xml:space="preserve"> reducer → DB inserts into </w:t>
-      </w:r>
-      <w:r>
-        <w:rPr>
-          <w:rStyle w:val="VerbatimChar"/>
-          <w:rFonts w:ascii="Calibri" w:hAnsi="Calibri" w:cs="Calibri"/>
-          <w:color w:val="auto"/>
-        </w:rPr>
-        <w:t>Message</w:t>
-      </w:r>
-      <w:r>
-        <w:t xml:space="preserve"> table.</w:t>
+        <w:t>User.Online</w:t>
+      </w:r>
+      <w:proofErr w:type="spellEnd"/>
+      <w:r>
+        <w:t>.</w:t>
       </w:r>
     </w:p>
     <w:p>
@@ -1299,10 +1584,31 @@
         </w:numPr>
       </w:pPr>
       <w:r>
-        <w:t xml:space="preserve">DB triggers update → </w:t>
-      </w:r>
-      <w:r>
-        <w:t>Multiple scripts listen to events to update their values</w:t>
+        <w:t xml:space="preserve">User sends message → </w:t>
+      </w:r>
+      <w:proofErr w:type="spellStart"/>
+      <w:r>
+        <w:rPr>
+          <w:rStyle w:val="VerbatimChar"/>
+          <w:rFonts w:ascii="Calibri" w:hAnsi="Calibri" w:cs="Calibri"/>
+          <w:color w:val="auto"/>
+        </w:rPr>
+        <w:t>SendMessage</w:t>
+      </w:r>
+      <w:proofErr w:type="spellEnd"/>
+      <w:r>
+        <w:t xml:space="preserve"> reducer → DB inserts into </w:t>
+      </w:r>
+      <w:r>
+        <w:rPr>
+          <w:rStyle w:val="VerbatimChar"/>
+          <w:rFonts w:ascii="Calibri" w:hAnsi="Calibri" w:cs="Calibri"/>
+          <w:color w:val="auto"/>
+        </w:rPr>
+        <w:t>Message</w:t>
+      </w:r>
+      <w:r>
+        <w:t xml:space="preserve"> table.</w:t>
       </w:r>
     </w:p>
     <w:p>
@@ -1314,8 +1620,24 @@
         </w:numPr>
       </w:pPr>
       <w:r>
+        <w:t xml:space="preserve">DB triggers update → </w:t>
+      </w:r>
+      <w:r>
+        <w:t>Multiple scripts listen to events to update their values</w:t>
+      </w:r>
+    </w:p>
+    <w:p>
+      <w:pPr>
+        <w:pStyle w:val="Lijstalinea"/>
+        <w:numPr>
+          <w:ilvl w:val="0"/>
+          <w:numId w:val="22"/>
+        </w:numPr>
+      </w:pPr>
+      <w:r>
         <w:t xml:space="preserve">User updates settings → </w:t>
       </w:r>
+      <w:proofErr w:type="spellStart"/>
       <w:r>
         <w:rPr>
           <w:rStyle w:val="VerbatimChar"/>
@@ -1324,9 +1646,11 @@
         </w:rPr>
         <w:t>SetUserSettings</w:t>
       </w:r>
+      <w:proofErr w:type="spellEnd"/>
       <w:r>
         <w:t xml:space="preserve"> reducer → DB updates </w:t>
       </w:r>
+      <w:proofErr w:type="spellStart"/>
       <w:r>
         <w:rPr>
           <w:rStyle w:val="VerbatimChar"/>
@@ -1335,6 +1659,7 @@
         </w:rPr>
         <w:t>UserSettings</w:t>
       </w:r>
+      <w:proofErr w:type="spellEnd"/>
       <w:r>
         <w:t>.</w:t>
       </w:r>
@@ -1539,7 +1864,7 @@
   <w:abstractNum w:abstractNumId="2" w15:restartNumberingAfterBreak="0">
     <w:nsid w:val="00A99411"/>
     <w:multiLevelType w:val="multilevel"/>
-    <w:tmpl w:val="34B6AB9A"/>
+    <w:tmpl w:val="E3F01390"/>
     <w:lvl w:ilvl="0">
       <w:start w:val="1"/>
       <w:numFmt w:val="decimal"/>
@@ -1551,12 +1876,15 @@
     </w:lvl>
     <w:lvl w:ilvl="1">
       <w:start w:val="1"/>
-      <w:numFmt w:val="decimal"/>
-      <w:lvlText w:val="%2."/>
+      <w:numFmt w:val="bullet"/>
+      <w:lvlText w:val="o"/>
       <w:lvlJc w:val="left"/>
       <w:pPr>
         <w:ind w:left="1440" w:hanging="360"/>
       </w:pPr>
+      <w:rPr>
+        <w:rFonts w:ascii="Courier New" w:hAnsi="Courier New" w:cs="Courier New" w:hint="default"/>
+      </w:rPr>
     </w:lvl>
     <w:lvl w:ilvl="2">
       <w:start w:val="1"/>
@@ -1623,6 +1951,119 @@
     </w:lvl>
   </w:abstractNum>
   <w:abstractNum w:abstractNumId="3" w15:restartNumberingAfterBreak="0">
+    <w:nsid w:val="012179ED"/>
+    <w:multiLevelType w:val="hybridMultilevel"/>
+    <w:tmpl w:val="87263E2C"/>
+    <w:lvl w:ilvl="0" w:tplc="04130001">
+      <w:start w:val="1"/>
+      <w:numFmt w:val="bullet"/>
+      <w:lvlText w:val=""/>
+      <w:lvlJc w:val="left"/>
+      <w:pPr>
+        <w:ind w:left="720" w:hanging="360"/>
+      </w:pPr>
+      <w:rPr>
+        <w:rFonts w:ascii="Symbol" w:hAnsi="Symbol" w:hint="default"/>
+      </w:rPr>
+    </w:lvl>
+    <w:lvl w:ilvl="1" w:tplc="04130003" w:tentative="1">
+      <w:start w:val="1"/>
+      <w:numFmt w:val="bullet"/>
+      <w:lvlText w:val="o"/>
+      <w:lvlJc w:val="left"/>
+      <w:pPr>
+        <w:ind w:left="1440" w:hanging="360"/>
+      </w:pPr>
+      <w:rPr>
+        <w:rFonts w:ascii="Courier New" w:hAnsi="Courier New" w:cs="Courier New" w:hint="default"/>
+      </w:rPr>
+    </w:lvl>
+    <w:lvl w:ilvl="2" w:tplc="04130005" w:tentative="1">
+      <w:start w:val="1"/>
+      <w:numFmt w:val="bullet"/>
+      <w:lvlText w:val=""/>
+      <w:lvlJc w:val="left"/>
+      <w:pPr>
+        <w:ind w:left="2160" w:hanging="360"/>
+      </w:pPr>
+      <w:rPr>
+        <w:rFonts w:ascii="Wingdings" w:hAnsi="Wingdings" w:hint="default"/>
+      </w:rPr>
+    </w:lvl>
+    <w:lvl w:ilvl="3" w:tplc="04130001" w:tentative="1">
+      <w:start w:val="1"/>
+      <w:numFmt w:val="bullet"/>
+      <w:lvlText w:val=""/>
+      <w:lvlJc w:val="left"/>
+      <w:pPr>
+        <w:ind w:left="2880" w:hanging="360"/>
+      </w:pPr>
+      <w:rPr>
+        <w:rFonts w:ascii="Symbol" w:hAnsi="Symbol" w:hint="default"/>
+      </w:rPr>
+    </w:lvl>
+    <w:lvl w:ilvl="4" w:tplc="04130003" w:tentative="1">
+      <w:start w:val="1"/>
+      <w:numFmt w:val="bullet"/>
+      <w:lvlText w:val="o"/>
+      <w:lvlJc w:val="left"/>
+      <w:pPr>
+        <w:ind w:left="3600" w:hanging="360"/>
+      </w:pPr>
+      <w:rPr>
+        <w:rFonts w:ascii="Courier New" w:hAnsi="Courier New" w:cs="Courier New" w:hint="default"/>
+      </w:rPr>
+    </w:lvl>
+    <w:lvl w:ilvl="5" w:tplc="04130005" w:tentative="1">
+      <w:start w:val="1"/>
+      <w:numFmt w:val="bullet"/>
+      <w:lvlText w:val=""/>
+      <w:lvlJc w:val="left"/>
+      <w:pPr>
+        <w:ind w:left="4320" w:hanging="360"/>
+      </w:pPr>
+      <w:rPr>
+        <w:rFonts w:ascii="Wingdings" w:hAnsi="Wingdings" w:hint="default"/>
+      </w:rPr>
+    </w:lvl>
+    <w:lvl w:ilvl="6" w:tplc="04130001" w:tentative="1">
+      <w:start w:val="1"/>
+      <w:numFmt w:val="bullet"/>
+      <w:lvlText w:val=""/>
+      <w:lvlJc w:val="left"/>
+      <w:pPr>
+        <w:ind w:left="5040" w:hanging="360"/>
+      </w:pPr>
+      <w:rPr>
+        <w:rFonts w:ascii="Symbol" w:hAnsi="Symbol" w:hint="default"/>
+      </w:rPr>
+    </w:lvl>
+    <w:lvl w:ilvl="7" w:tplc="04130003" w:tentative="1">
+      <w:start w:val="1"/>
+      <w:numFmt w:val="bullet"/>
+      <w:lvlText w:val="o"/>
+      <w:lvlJc w:val="left"/>
+      <w:pPr>
+        <w:ind w:left="5760" w:hanging="360"/>
+      </w:pPr>
+      <w:rPr>
+        <w:rFonts w:ascii="Courier New" w:hAnsi="Courier New" w:cs="Courier New" w:hint="default"/>
+      </w:rPr>
+    </w:lvl>
+    <w:lvl w:ilvl="8" w:tplc="04130005" w:tentative="1">
+      <w:start w:val="1"/>
+      <w:numFmt w:val="bullet"/>
+      <w:lvlText w:val=""/>
+      <w:lvlJc w:val="left"/>
+      <w:pPr>
+        <w:ind w:left="6480" w:hanging="360"/>
+      </w:pPr>
+      <w:rPr>
+        <w:rFonts w:ascii="Wingdings" w:hAnsi="Wingdings" w:hint="default"/>
+      </w:rPr>
+    </w:lvl>
+  </w:abstractNum>
+  <w:abstractNum w:abstractNumId="4" w15:restartNumberingAfterBreak="0">
     <w:nsid w:val="080261F9"/>
     <w:multiLevelType w:val="hybridMultilevel"/>
     <w:tmpl w:val="A1060C7E"/>
@@ -1735,7 +2176,7 @@
       </w:rPr>
     </w:lvl>
   </w:abstractNum>
-  <w:abstractNum w:abstractNumId="4" w15:restartNumberingAfterBreak="0">
+  <w:abstractNum w:abstractNumId="5" w15:restartNumberingAfterBreak="0">
     <w:nsid w:val="297827FA"/>
     <w:multiLevelType w:val="hybridMultilevel"/>
     <w:tmpl w:val="AF76AE52"/>
@@ -1848,7 +2289,96 @@
       </w:rPr>
     </w:lvl>
   </w:abstractNum>
-  <w:abstractNum w:abstractNumId="5" w15:restartNumberingAfterBreak="0">
+  <w:abstractNum w:abstractNumId="6" w15:restartNumberingAfterBreak="0">
+    <w:nsid w:val="29B95BB6"/>
+    <w:multiLevelType w:val="multilevel"/>
+    <w:tmpl w:val="3F784AE8"/>
+    <w:lvl w:ilvl="0">
+      <w:start w:val="1"/>
+      <w:numFmt w:val="decimal"/>
+      <w:lvlText w:val="%1."/>
+      <w:lvlJc w:val="left"/>
+      <w:pPr>
+        <w:ind w:left="720" w:hanging="360"/>
+      </w:pPr>
+    </w:lvl>
+    <w:lvl w:ilvl="1">
+      <w:start w:val="1"/>
+      <w:numFmt w:val="bullet"/>
+      <w:lvlText w:val="o"/>
+      <w:lvlJc w:val="left"/>
+      <w:pPr>
+        <w:ind w:left="1440" w:hanging="360"/>
+      </w:pPr>
+      <w:rPr>
+        <w:rFonts w:ascii="Courier New" w:hAnsi="Courier New" w:cs="Courier New" w:hint="default"/>
+      </w:rPr>
+    </w:lvl>
+    <w:lvl w:ilvl="2">
+      <w:start w:val="1"/>
+      <w:numFmt w:val="decimal"/>
+      <w:lvlText w:val="%3."/>
+      <w:lvlJc w:val="left"/>
+      <w:pPr>
+        <w:ind w:left="2160" w:hanging="360"/>
+      </w:pPr>
+    </w:lvl>
+    <w:lvl w:ilvl="3">
+      <w:start w:val="1"/>
+      <w:numFmt w:val="decimal"/>
+      <w:lvlText w:val="%4."/>
+      <w:lvlJc w:val="left"/>
+      <w:pPr>
+        <w:ind w:left="2880" w:hanging="360"/>
+      </w:pPr>
+    </w:lvl>
+    <w:lvl w:ilvl="4">
+      <w:start w:val="1"/>
+      <w:numFmt w:val="decimal"/>
+      <w:lvlText w:val="%5."/>
+      <w:lvlJc w:val="left"/>
+      <w:pPr>
+        <w:ind w:left="3600" w:hanging="360"/>
+      </w:pPr>
+    </w:lvl>
+    <w:lvl w:ilvl="5">
+      <w:start w:val="1"/>
+      <w:numFmt w:val="decimal"/>
+      <w:lvlText w:val="%6."/>
+      <w:lvlJc w:val="left"/>
+      <w:pPr>
+        <w:ind w:left="4320" w:hanging="360"/>
+      </w:pPr>
+    </w:lvl>
+    <w:lvl w:ilvl="6">
+      <w:start w:val="1"/>
+      <w:numFmt w:val="decimal"/>
+      <w:lvlText w:val="%7."/>
+      <w:lvlJc w:val="left"/>
+      <w:pPr>
+        <w:ind w:left="5040" w:hanging="360"/>
+      </w:pPr>
+    </w:lvl>
+    <w:lvl w:ilvl="7">
+      <w:start w:val="1"/>
+      <w:numFmt w:val="decimal"/>
+      <w:lvlText w:val="%8."/>
+      <w:lvlJc w:val="left"/>
+      <w:pPr>
+        <w:ind w:left="5760" w:hanging="360"/>
+      </w:pPr>
+    </w:lvl>
+    <w:lvl w:ilvl="8">
+      <w:start w:val="1"/>
+      <w:numFmt w:val="decimal"/>
+      <w:lvlText w:val="%9."/>
+      <w:lvlJc w:val="left"/>
+      <w:pPr>
+        <w:ind w:left="6480" w:hanging="360"/>
+      </w:pPr>
+    </w:lvl>
+  </w:abstractNum>
+  <w:abstractNum w:abstractNumId="7" w15:restartNumberingAfterBreak="0">
     <w:nsid w:val="2C4D4C9A"/>
     <w:multiLevelType w:val="hybridMultilevel"/>
     <w:tmpl w:val="01DA7682"/>
@@ -1961,7 +2491,7 @@
       </w:rPr>
     </w:lvl>
   </w:abstractNum>
-  <w:abstractNum w:abstractNumId="6" w15:restartNumberingAfterBreak="0">
+  <w:abstractNum w:abstractNumId="8" w15:restartNumberingAfterBreak="0">
     <w:nsid w:val="4438580B"/>
     <w:multiLevelType w:val="hybridMultilevel"/>
     <w:tmpl w:val="C93EF7DE"/>
@@ -2074,7 +2604,7 @@
       </w:rPr>
     </w:lvl>
   </w:abstractNum>
-  <w:abstractNum w:abstractNumId="7" w15:restartNumberingAfterBreak="0">
+  <w:abstractNum w:abstractNumId="9" w15:restartNumberingAfterBreak="0">
     <w:nsid w:val="47D90834"/>
     <w:multiLevelType w:val="hybridMultilevel"/>
     <w:tmpl w:val="A2168E24"/>
@@ -2187,7 +2717,7 @@
       </w:rPr>
     </w:lvl>
   </w:abstractNum>
-  <w:abstractNum w:abstractNumId="8" w15:restartNumberingAfterBreak="0">
+  <w:abstractNum w:abstractNumId="10" w15:restartNumberingAfterBreak="0">
     <w:nsid w:val="51765B59"/>
     <w:multiLevelType w:val="hybridMultilevel"/>
     <w:tmpl w:val="5A62C4EC"/>
@@ -2300,7 +2830,96 @@
       </w:rPr>
     </w:lvl>
   </w:abstractNum>
-  <w:abstractNum w:abstractNumId="9" w15:restartNumberingAfterBreak="0">
+  <w:abstractNum w:abstractNumId="11" w15:restartNumberingAfterBreak="0">
+    <w:nsid w:val="60322C96"/>
+    <w:multiLevelType w:val="multilevel"/>
+    <w:tmpl w:val="EDC8B19A"/>
+    <w:lvl w:ilvl="0">
+      <w:start w:val="1"/>
+      <w:numFmt w:val="decimal"/>
+      <w:lvlText w:val="%1."/>
+      <w:lvlJc w:val="left"/>
+      <w:pPr>
+        <w:ind w:left="720" w:hanging="360"/>
+      </w:pPr>
+    </w:lvl>
+    <w:lvl w:ilvl="1">
+      <w:start w:val="1"/>
+      <w:numFmt w:val="bullet"/>
+      <w:lvlText w:val=""/>
+      <w:lvlJc w:val="left"/>
+      <w:pPr>
+        <w:ind w:left="1440" w:hanging="360"/>
+      </w:pPr>
+      <w:rPr>
+        <w:rFonts w:ascii="Symbol" w:hAnsi="Symbol" w:hint="default"/>
+      </w:rPr>
+    </w:lvl>
+    <w:lvl w:ilvl="2">
+      <w:start w:val="1"/>
+      <w:numFmt w:val="decimal"/>
+      <w:lvlText w:val="%3."/>
+      <w:lvlJc w:val="left"/>
+      <w:pPr>
+        <w:ind w:left="2160" w:hanging="360"/>
+      </w:pPr>
+    </w:lvl>
+    <w:lvl w:ilvl="3">
+      <w:start w:val="1"/>
+      <w:numFmt w:val="decimal"/>
+      <w:lvlText w:val="%4."/>
+      <w:lvlJc w:val="left"/>
+      <w:pPr>
+        <w:ind w:left="2880" w:hanging="360"/>
+      </w:pPr>
+    </w:lvl>
+    <w:lvl w:ilvl="4">
+      <w:start w:val="1"/>
+      <w:numFmt w:val="decimal"/>
+      <w:lvlText w:val="%5."/>
+      <w:lvlJc w:val="left"/>
+      <w:pPr>
+        <w:ind w:left="3600" w:hanging="360"/>
+      </w:pPr>
+    </w:lvl>
+    <w:lvl w:ilvl="5">
+      <w:start w:val="1"/>
+      <w:numFmt w:val="decimal"/>
+      <w:lvlText w:val="%6."/>
+      <w:lvlJc w:val="left"/>
+      <w:pPr>
+        <w:ind w:left="4320" w:hanging="360"/>
+      </w:pPr>
+    </w:lvl>
+    <w:lvl w:ilvl="6">
+      <w:start w:val="1"/>
+      <w:numFmt w:val="decimal"/>
+      <w:lvlText w:val="%7."/>
+      <w:lvlJc w:val="left"/>
+      <w:pPr>
+        <w:ind w:left="5040" w:hanging="360"/>
+      </w:pPr>
+    </w:lvl>
+    <w:lvl w:ilvl="7">
+      <w:start w:val="1"/>
+      <w:numFmt w:val="decimal"/>
+      <w:lvlText w:val="%8."/>
+      <w:lvlJc w:val="left"/>
+      <w:pPr>
+        <w:ind w:left="5760" w:hanging="360"/>
+      </w:pPr>
+    </w:lvl>
+    <w:lvl w:ilvl="8">
+      <w:start w:val="1"/>
+      <w:numFmt w:val="decimal"/>
+      <w:lvlText w:val="%9."/>
+      <w:lvlJc w:val="left"/>
+      <w:pPr>
+        <w:ind w:left="6480" w:hanging="360"/>
+      </w:pPr>
+    </w:lvl>
+  </w:abstractNum>
+  <w:abstractNum w:abstractNumId="12" w15:restartNumberingAfterBreak="0">
     <w:nsid w:val="62273763"/>
     <w:multiLevelType w:val="hybridMultilevel"/>
     <w:tmpl w:val="352C672A"/>
@@ -2413,7 +3032,7 @@
       </w:rPr>
     </w:lvl>
   </w:abstractNum>
-  <w:abstractNum w:abstractNumId="10" w15:restartNumberingAfterBreak="0">
+  <w:abstractNum w:abstractNumId="13" w15:restartNumberingAfterBreak="0">
     <w:nsid w:val="6ECA0FBE"/>
     <w:multiLevelType w:val="hybridMultilevel"/>
     <w:tmpl w:val="3FBA35AE"/>
@@ -2524,6 +3143,95 @@
       <w:rPr>
         <w:rFonts w:ascii="Wingdings" w:hAnsi="Wingdings" w:hint="default"/>
       </w:rPr>
+    </w:lvl>
+  </w:abstractNum>
+  <w:abstractNum w:abstractNumId="14" w15:restartNumberingAfterBreak="0">
+    <w:nsid w:val="70C45EA2"/>
+    <w:multiLevelType w:val="multilevel"/>
+    <w:tmpl w:val="EDC8B19A"/>
+    <w:lvl w:ilvl="0">
+      <w:start w:val="1"/>
+      <w:numFmt w:val="decimal"/>
+      <w:lvlText w:val="%1."/>
+      <w:lvlJc w:val="left"/>
+      <w:pPr>
+        <w:ind w:left="720" w:hanging="360"/>
+      </w:pPr>
+    </w:lvl>
+    <w:lvl w:ilvl="1">
+      <w:start w:val="1"/>
+      <w:numFmt w:val="bullet"/>
+      <w:lvlText w:val=""/>
+      <w:lvlJc w:val="left"/>
+      <w:pPr>
+        <w:ind w:left="1440" w:hanging="360"/>
+      </w:pPr>
+      <w:rPr>
+        <w:rFonts w:ascii="Symbol" w:hAnsi="Symbol" w:hint="default"/>
+      </w:rPr>
+    </w:lvl>
+    <w:lvl w:ilvl="2">
+      <w:start w:val="1"/>
+      <w:numFmt w:val="decimal"/>
+      <w:lvlText w:val="%3."/>
+      <w:lvlJc w:val="left"/>
+      <w:pPr>
+        <w:ind w:left="2160" w:hanging="360"/>
+      </w:pPr>
+    </w:lvl>
+    <w:lvl w:ilvl="3">
+      <w:start w:val="1"/>
+      <w:numFmt w:val="decimal"/>
+      <w:lvlText w:val="%4."/>
+      <w:lvlJc w:val="left"/>
+      <w:pPr>
+        <w:ind w:left="2880" w:hanging="360"/>
+      </w:pPr>
+    </w:lvl>
+    <w:lvl w:ilvl="4">
+      <w:start w:val="1"/>
+      <w:numFmt w:val="decimal"/>
+      <w:lvlText w:val="%5."/>
+      <w:lvlJc w:val="left"/>
+      <w:pPr>
+        <w:ind w:left="3600" w:hanging="360"/>
+      </w:pPr>
+    </w:lvl>
+    <w:lvl w:ilvl="5">
+      <w:start w:val="1"/>
+      <w:numFmt w:val="decimal"/>
+      <w:lvlText w:val="%6."/>
+      <w:lvlJc w:val="left"/>
+      <w:pPr>
+        <w:ind w:left="4320" w:hanging="360"/>
+      </w:pPr>
+    </w:lvl>
+    <w:lvl w:ilvl="6">
+      <w:start w:val="1"/>
+      <w:numFmt w:val="decimal"/>
+      <w:lvlText w:val="%7."/>
+      <w:lvlJc w:val="left"/>
+      <w:pPr>
+        <w:ind w:left="5040" w:hanging="360"/>
+      </w:pPr>
+    </w:lvl>
+    <w:lvl w:ilvl="7">
+      <w:start w:val="1"/>
+      <w:numFmt w:val="decimal"/>
+      <w:lvlText w:val="%8."/>
+      <w:lvlJc w:val="left"/>
+      <w:pPr>
+        <w:ind w:left="5760" w:hanging="360"/>
+      </w:pPr>
+    </w:lvl>
+    <w:lvl w:ilvl="8">
+      <w:start w:val="1"/>
+      <w:numFmt w:val="decimal"/>
+      <w:lvlText w:val="%9."/>
+      <w:lvlJc w:val="left"/>
+      <w:pPr>
+        <w:ind w:left="6480" w:hanging="360"/>
+      </w:pPr>
     </w:lvl>
   </w:abstractNum>
   <w:num w:numId="1" w16cid:durableId="350106600">
@@ -2567,33 +3275,6 @@
   </w:num>
   <w:num w:numId="5" w16cid:durableId="867642553">
     <w:abstractNumId w:val="2"/>
-    <w:lvlOverride w:ilvl="0">
-      <w:startOverride w:val="1"/>
-    </w:lvlOverride>
-    <w:lvlOverride w:ilvl="1">
-      <w:startOverride w:val="1"/>
-    </w:lvlOverride>
-    <w:lvlOverride w:ilvl="2">
-      <w:startOverride w:val="1"/>
-    </w:lvlOverride>
-    <w:lvlOverride w:ilvl="3">
-      <w:startOverride w:val="1"/>
-    </w:lvlOverride>
-    <w:lvlOverride w:ilvl="4">
-      <w:startOverride w:val="1"/>
-    </w:lvlOverride>
-    <w:lvlOverride w:ilvl="5">
-      <w:startOverride w:val="1"/>
-    </w:lvlOverride>
-    <w:lvlOverride w:ilvl="6">
-      <w:startOverride w:val="1"/>
-    </w:lvlOverride>
-    <w:lvlOverride w:ilvl="7">
-      <w:startOverride w:val="1"/>
-    </w:lvlOverride>
-    <w:lvlOverride w:ilvl="8">
-      <w:startOverride w:val="1"/>
-    </w:lvlOverride>
   </w:num>
   <w:num w:numId="6" w16cid:durableId="471484512">
     <w:abstractNumId w:val="1"/>
@@ -2650,28 +3331,40 @@
     <w:abstractNumId w:val="1"/>
   </w:num>
   <w:num w:numId="15" w16cid:durableId="1360205442">
+    <w:abstractNumId w:val="7"/>
+  </w:num>
+  <w:num w:numId="16" w16cid:durableId="669061336">
+    <w:abstractNumId w:val="12"/>
+  </w:num>
+  <w:num w:numId="17" w16cid:durableId="139543531">
+    <w:abstractNumId w:val="8"/>
+  </w:num>
+  <w:num w:numId="18" w16cid:durableId="1908029320">
     <w:abstractNumId w:val="5"/>
   </w:num>
-  <w:num w:numId="16" w16cid:durableId="669061336">
+  <w:num w:numId="19" w16cid:durableId="1010110062">
     <w:abstractNumId w:val="9"/>
   </w:num>
-  <w:num w:numId="17" w16cid:durableId="139543531">
-    <w:abstractNumId w:val="6"/>
+  <w:num w:numId="20" w16cid:durableId="611787794">
+    <w:abstractNumId w:val="13"/>
   </w:num>
-  <w:num w:numId="18" w16cid:durableId="1908029320">
+  <w:num w:numId="21" w16cid:durableId="427964975">
+    <w:abstractNumId w:val="10"/>
+  </w:num>
+  <w:num w:numId="22" w16cid:durableId="1959220900">
     <w:abstractNumId w:val="4"/>
   </w:num>
-  <w:num w:numId="19" w16cid:durableId="1010110062">
-    <w:abstractNumId w:val="7"/>
+  <w:num w:numId="23" w16cid:durableId="1882132994">
+    <w:abstractNumId w:val="3"/>
   </w:num>
-  <w:num w:numId="20" w16cid:durableId="611787794">
-    <w:abstractNumId w:val="10"/>
+  <w:num w:numId="24" w16cid:durableId="638922807">
+    <w:abstractNumId w:val="11"/>
   </w:num>
-  <w:num w:numId="21" w16cid:durableId="427964975">
-    <w:abstractNumId w:val="8"/>
+  <w:num w:numId="25" w16cid:durableId="1389260756">
+    <w:abstractNumId w:val="14"/>
   </w:num>
-  <w:num w:numId="22" w16cid:durableId="1959220900">
-    <w:abstractNumId w:val="3"/>
+  <w:num w:numId="26" w16cid:durableId="449203655">
+    <w:abstractNumId w:val="6"/>
   </w:num>
 </w:numbering>
 </file>

</xml_diff>